<commit_message>
Update Laporan Project PASTI.docx
</commit_message>
<xml_diff>
--- a/Laporan Project PASTI.docx
+++ b/Laporan Project PASTI.docx
@@ -14928,12 +14928,13 @@
       <w:r>
         <w:rPr>
           <w:noProof/>
+          <w14:ligatures w14:val="standardContextual"/>
         </w:rPr>
         <w:drawing>
-          <wp:inline distT="0" distB="0" distL="0" distR="0" wp14:anchorId="08BEB09F" wp14:editId="4B2B0B4D">
-            <wp:extent cx="3429000" cy="3937347"/>
-            <wp:effectExtent l="0" t="0" r="0" b="6350"/>
-            <wp:docPr id="95" name="Picture 95"/>
+          <wp:inline distT="0" distB="0" distL="0" distR="0" wp14:anchorId="611C2920" wp14:editId="6C2D5703">
+            <wp:extent cx="3419475" cy="4192849"/>
+            <wp:effectExtent l="0" t="0" r="0" b="0"/>
+            <wp:docPr id="15" name="Picture 15"/>
             <wp:cNvGraphicFramePr>
               <a:graphicFrameLocks xmlns:a="http://schemas.openxmlformats.org/drawingml/2006/main" noChangeAspect="1"/>
             </wp:cNvGraphicFramePr>
@@ -14941,36 +14942,23 @@
               <a:graphicData uri="http://schemas.openxmlformats.org/drawingml/2006/picture">
                 <pic:pic xmlns:pic="http://schemas.openxmlformats.org/drawingml/2006/picture">
                   <pic:nvPicPr>
-                    <pic:cNvPr id="0" name="Picture 50"/>
-                    <pic:cNvPicPr>
-                      <a:picLocks noChangeAspect="1" noChangeArrowheads="1"/>
-                    </pic:cNvPicPr>
+                    <pic:cNvPr id="1" name=""/>
+                    <pic:cNvPicPr/>
                   </pic:nvPicPr>
                   <pic:blipFill>
-                    <a:blip r:embed="rId15">
-                      <a:extLst>
-                        <a:ext uri="{28A0092B-C50C-407E-A947-70E740481C1C}">
-                          <a14:useLocalDpi xmlns:a14="http://schemas.microsoft.com/office/drawing/2010/main" val="0"/>
-                        </a:ext>
-                      </a:extLst>
-                    </a:blip>
-                    <a:srcRect/>
+                    <a:blip r:embed="rId15"/>
                     <a:stretch>
                       <a:fillRect/>
                     </a:stretch>
                   </pic:blipFill>
-                  <pic:spPr bwMode="auto">
+                  <pic:spPr>
                     <a:xfrm>
                       <a:off x="0" y="0"/>
-                      <a:ext cx="3439083" cy="3948925"/>
+                      <a:ext cx="3423293" cy="4197531"/>
                     </a:xfrm>
                     <a:prstGeom prst="rect">
                       <a:avLst/>
                     </a:prstGeom>
-                    <a:noFill/>
-                    <a:ln>
-                      <a:noFill/>
-                    </a:ln>
                   </pic:spPr>
                 </pic:pic>
               </a:graphicData>
@@ -15049,7 +15037,6 @@
       <w:bookmarkStart w:id="42" w:name="_Toc166744975"/>
       <w:bookmarkStart w:id="43" w:name="_Toc166747251"/>
       <w:r>
-        <w:lastRenderedPageBreak/>
         <w:t>Business</w:t>
       </w:r>
       <w:r>

</xml_diff>